<commit_message>
Added Feature to Add Multiple Experiences
</commit_message>
<xml_diff>
--- a/cv.docx
+++ b/cv.docx
@@ -43,7 +43,7 @@
         <w:pStyle w:val="Title"/>
       </w:pPr>
       <w:r>
-        <w:t xml:space="preserve">JUNAID IQBAL </w:t>
+        <w:t xml:space="preserve"> Junaid iqbal </w:t>
       </w:r>
     </w:p>
     <w:p>
@@ -56,7 +56,12 @@
         <w:pStyle w:val="Title"/>
       </w:pPr>
       <w:r>
-        <w:t>About Me</w:t>
+        <w:t>Objective</w:t>
+      </w:r>
+    </w:p>
+    <w:p>
+      <w:r>
+        <w:t xml:space="preserve">to be good Computer Scientist </w:t>
       </w:r>
     </w:p>
     <w:p>
@@ -65,6 +70,29 @@
       </w:pPr>
       <w:r>
         <w:t>Work Experience</w:t>
+      </w:r>
+    </w:p>
+    <w:p>
+      <w:r>
+        <w:rPr>
+          <w:i/>
+        </w:rPr>
+        <w:t>2015-2019</w:t>
+        <w:br/>
+      </w:r>
+      <w:r>
+        <w:t>IT Officer</w:t>
+      </w:r>
+      <w:r>
+        <w:br/>
+      </w:r>
+    </w:p>
+    <w:p>
+      <w:pPr>
+        <w:pStyle w:val="IntenseQuote"/>
+      </w:pPr>
+      <w:r>
+        <w:t xml:space="preserve">Innovatra Solution  </w:t>
       </w:r>
     </w:p>
     <w:sectPr>

</xml_diff>